<commit_message>
Added Appointment page and other corrections
</commit_message>
<xml_diff>
--- a/Plan/Project Plan.docx
+++ b/Plan/Project Plan.docx
@@ -112,14 +112,7 @@
           <w:b/>
           <w:bCs/>
         </w:rPr>
-        <w:t xml:space="preserve">3. Security </w:t>
-      </w:r>
-      <w:r>
-        <w:rPr>
-          <w:b/>
-          <w:bCs/>
-        </w:rPr>
-        <w:t xml:space="preserve">Planning: </w:t>
+        <w:t xml:space="preserve">3. Security Planning: </w:t>
       </w:r>
     </w:p>
     <w:p>
@@ -293,14 +286,7 @@
           <w:b/>
           <w:bCs/>
         </w:rPr>
-        <w:t xml:space="preserve">1. User </w:t>
-      </w:r>
-      <w:r>
-        <w:rPr>
-          <w:b/>
-          <w:bCs/>
-        </w:rPr>
-        <w:t xml:space="preserve">Testing: </w:t>
+        <w:t xml:space="preserve">1. User Testing: </w:t>
       </w:r>
     </w:p>
     <w:p>
@@ -352,14 +338,7 @@
           <w:b/>
           <w:bCs/>
         </w:rPr>
-        <w:t xml:space="preserve">3. </w:t>
-      </w:r>
-      <w:r>
-        <w:rPr>
-          <w:b/>
-          <w:bCs/>
-        </w:rPr>
-        <w:t xml:space="preserve">Optimization: </w:t>
+        <w:t xml:space="preserve">3. Optimization: </w:t>
       </w:r>
     </w:p>
     <w:p>
@@ -439,14 +418,7 @@
           <w:bCs/>
         </w:rPr>
         <w:lastRenderedPageBreak/>
-        <w:t xml:space="preserve">2. </w:t>
-      </w:r>
-      <w:r>
-        <w:rPr>
-          <w:b/>
-          <w:bCs/>
-        </w:rPr>
-        <w:t xml:space="preserve">Marketing: </w:t>
+        <w:t xml:space="preserve">2. Marketing: </w:t>
       </w:r>
     </w:p>
     <w:p>
@@ -558,6 +530,418 @@
     <w:p>
       <w:r>
         <w:t xml:space="preserve">   - Stay updated with the latest security protocols and technologies.</w:t>
+      </w:r>
+    </w:p>
+    <w:p>
+      <w:pPr>
+        <w:jc w:val="center"/>
+        <w:rPr>
+          <w:b/>
+          <w:bCs/>
+          <w:sz w:val="32"/>
+          <w:szCs w:val="32"/>
+        </w:rPr>
+      </w:pPr>
+    </w:p>
+    <w:p>
+      <w:pPr>
+        <w:jc w:val="center"/>
+        <w:rPr>
+          <w:b/>
+          <w:bCs/>
+          <w:sz w:val="32"/>
+          <w:szCs w:val="32"/>
+        </w:rPr>
+      </w:pPr>
+      <w:r>
+        <w:rPr>
+          <w:b/>
+          <w:bCs/>
+          <w:sz w:val="32"/>
+          <w:szCs w:val="32"/>
+        </w:rPr>
+        <w:t>Logic Flow for GM Rehab Services LLC Web Application:</w:t>
+      </w:r>
+    </w:p>
+    <w:p>
+      <w:r>
+        <w:t>1</w:t>
+      </w:r>
+      <w:r>
+        <w:rPr>
+          <w:b/>
+          <w:bCs/>
+        </w:rPr>
+        <w:t>. User Navigation:</w:t>
+      </w:r>
+    </w:p>
+    <w:p>
+      <w:r>
+        <w:t>Users land on the homepage and navigate through the menu items (About Us, Services, Insurance Accepted, Patient Portal, Payment Portal, Appointment, Careers, Contact Us, Reviews) in the navigation bar.</w:t>
+      </w:r>
+    </w:p>
+    <w:p>
+      <w:r>
+        <w:t>2</w:t>
+      </w:r>
+      <w:r>
+        <w:rPr>
+          <w:b/>
+          <w:bCs/>
+        </w:rPr>
+        <w:t>. Homepage:</w:t>
+      </w:r>
+    </w:p>
+    <w:p>
+      <w:pPr>
+        <w:rPr>
+          <w:b/>
+          <w:bCs/>
+        </w:rPr>
+      </w:pPr>
+      <w:r>
+        <w:rPr>
+          <w:b/>
+          <w:bCs/>
+        </w:rPr>
+        <w:t>Hero Section:</w:t>
+      </w:r>
+    </w:p>
+    <w:p/>
+    <w:p>
+      <w:r>
+        <w:t>Displays a welcome message, emphasizing personalized care and dedication to rehabilitation.</w:t>
+      </w:r>
+    </w:p>
+    <w:p>
+      <w:r>
+        <w:t>Contains a call-to-action (CTA) button leading to the appointment scheduling page.</w:t>
+      </w:r>
+    </w:p>
+    <w:p>
+      <w:r>
+        <w:t>Services Highlights Section:</w:t>
+      </w:r>
+    </w:p>
+    <w:p/>
+    <w:p>
+      <w:r>
+        <w:t>Highlights key services such as Physical Therapy, Speech Therapy, and potentially Occupational Therapy.</w:t>
+      </w:r>
+    </w:p>
+    <w:p>
+      <w:r>
+        <w:t>Each service includes a brief description and a "Read More" link leading to a detailed service page.</w:t>
+      </w:r>
+    </w:p>
+    <w:p>
+      <w:r>
+        <w:t>Why Choose GM Rehab Services Section:</w:t>
+      </w:r>
+    </w:p>
+    <w:p/>
+    <w:p>
+      <w:r>
+        <w:t>Presents unique selling points, emphasizing expertise, personalized care, compassionate approach, cutting-edge techniques, home-based convenience, holistic wellness, and patient-centered philosophy.</w:t>
+      </w:r>
+    </w:p>
+    <w:p>
+      <w:r>
+        <w:t>Contains a CTA button encouraging users to begin their recovery journey.</w:t>
+      </w:r>
+    </w:p>
+    <w:p>
+      <w:pPr>
+        <w:rPr>
+          <w:b/>
+          <w:bCs/>
+        </w:rPr>
+      </w:pPr>
+      <w:r>
+        <w:rPr>
+          <w:b/>
+          <w:bCs/>
+        </w:rPr>
+        <w:t>3. About Us Page:</w:t>
+      </w:r>
+    </w:p>
+    <w:p>
+      <w:r>
+        <w:t>Provides detailed information about GM Rehab Services LLC, including the company's mission, vision, values, and team details.</w:t>
+      </w:r>
+    </w:p>
+    <w:p>
+      <w:r>
+        <w:t xml:space="preserve">4. </w:t>
+      </w:r>
+      <w:r>
+        <w:rPr>
+          <w:b/>
+          <w:bCs/>
+        </w:rPr>
+        <w:t>Services Pages (Physical Therapy, Speech Therapy, etc.):</w:t>
+      </w:r>
+    </w:p>
+    <w:p>
+      <w:r>
+        <w:t>Each service page provides in-depth information about the specific therapy type, including benefits, techniques used, and success stories.</w:t>
+      </w:r>
+    </w:p>
+    <w:p>
+      <w:r>
+        <w:t xml:space="preserve">5. </w:t>
+      </w:r>
+      <w:r>
+        <w:rPr>
+          <w:b/>
+          <w:bCs/>
+        </w:rPr>
+        <w:t>Insurance Accepted Page:</w:t>
+      </w:r>
+    </w:p>
+    <w:p>
+      <w:r>
+        <w:t>Lists accepted insurance providers, coverage limitations, and requirements for coverage eligibility.</w:t>
+      </w:r>
+    </w:p>
+    <w:p>
+      <w:r>
+        <w:t>6</w:t>
+      </w:r>
+      <w:r>
+        <w:rPr>
+          <w:b/>
+          <w:bCs/>
+        </w:rPr>
+        <w:t>. Patient Portal:</w:t>
+      </w:r>
+    </w:p>
+    <w:p>
+      <w:r>
+        <w:t>Allows existing patients to log in securely.</w:t>
+      </w:r>
+    </w:p>
+    <w:p>
+      <w:r>
+        <w:t>Provides access to patient agreement forms, appointment schedules, and billing information.</w:t>
+      </w:r>
+    </w:p>
+    <w:p>
+      <w:pPr>
+        <w:rPr>
+          <w:b/>
+          <w:bCs/>
+        </w:rPr>
+      </w:pPr>
+      <w:r>
+        <w:rPr>
+          <w:b/>
+          <w:bCs/>
+        </w:rPr>
+        <w:t>7. Payment Portal:</w:t>
+      </w:r>
+    </w:p>
+    <w:p>
+      <w:r>
+        <w:t>Offers a secure platform for patients to make online payments.</w:t>
+      </w:r>
+    </w:p>
+    <w:p>
+      <w:r>
+        <w:t>Accepts various payment methods (credit cards, PayPal) and displays billing policies.</w:t>
+      </w:r>
+    </w:p>
+    <w:p>
+      <w:pPr>
+        <w:rPr>
+          <w:b/>
+          <w:bCs/>
+        </w:rPr>
+      </w:pPr>
+      <w:r>
+        <w:rPr>
+          <w:b/>
+          <w:bCs/>
+        </w:rPr>
+        <w:t>8. Appointment Page:</w:t>
+      </w:r>
+    </w:p>
+    <w:p>
+      <w:r>
+        <w:t>Features an interactive calendar for online appointment scheduling.</w:t>
+      </w:r>
+    </w:p>
+    <w:p>
+      <w:r>
+        <w:t>Allows users to check in, check out, and cancel appointments.</w:t>
+      </w:r>
+    </w:p>
+    <w:p>
+      <w:r>
+        <w:t>Sends confirmation emails and SMS reminders for upcoming appointments.</w:t>
+      </w:r>
+    </w:p>
+    <w:p>
+      <w:r>
+        <w:rPr>
+          <w:b/>
+          <w:bCs/>
+        </w:rPr>
+        <w:t>9. Careers Page</w:t>
+      </w:r>
+      <w:r>
+        <w:t>:</w:t>
+      </w:r>
+    </w:p>
+    <w:p>
+      <w:r>
+        <w:t>Displays job openings, requirements, and an application form for therapists interested in working with GM Rehab Services LLC.</w:t>
+      </w:r>
+    </w:p>
+    <w:p>
+      <w:pPr>
+        <w:rPr>
+          <w:b/>
+          <w:bCs/>
+        </w:rPr>
+      </w:pPr>
+      <w:r>
+        <w:rPr>
+          <w:b/>
+          <w:bCs/>
+        </w:rPr>
+        <w:t>10. Contact Us Page:</w:t>
+      </w:r>
+    </w:p>
+    <w:p>
+      <w:r>
+        <w:lastRenderedPageBreak/>
+        <w:t>Provides a contact form for general inquiries.</w:t>
+      </w:r>
+    </w:p>
+    <w:p>
+      <w:r>
+        <w:t>Displays phone number, email address, and physical address (if applicable).</w:t>
+      </w:r>
+    </w:p>
+    <w:p>
+      <w:r>
+        <w:t>Includes links to social media profiles for additional points of contact.</w:t>
+      </w:r>
+    </w:p>
+    <w:p>
+      <w:pPr>
+        <w:rPr>
+          <w:b/>
+          <w:bCs/>
+        </w:rPr>
+      </w:pPr>
+      <w:r>
+        <w:rPr>
+          <w:b/>
+          <w:bCs/>
+        </w:rPr>
+        <w:t>11. Reviews/Testimonials Page:</w:t>
+      </w:r>
+    </w:p>
+    <w:p>
+      <w:r>
+        <w:t>Displays positive patient testimonials and reviews to build trust and credibility.</w:t>
+      </w:r>
+    </w:p>
+    <w:p>
+      <w:pPr>
+        <w:rPr>
+          <w:b/>
+          <w:bCs/>
+        </w:rPr>
+      </w:pPr>
+      <w:r>
+        <w:rPr>
+          <w:b/>
+          <w:bCs/>
+        </w:rPr>
+        <w:t>12. Backend Functionality:</w:t>
+      </w:r>
+    </w:p>
+    <w:p>
+      <w:r>
+        <w:t>Implements secure user authentication and authorization mechanisms for patient and staff logins.</w:t>
+      </w:r>
+    </w:p>
+    <w:p>
+      <w:r>
+        <w:t>Utilizes a secure database system to store patient data and appointment schedules.</w:t>
+      </w:r>
+    </w:p>
+    <w:p>
+      <w:r>
+        <w:t>Implements SSL certificates and encryption for secure data transmission.</w:t>
+      </w:r>
+    </w:p>
+    <w:p>
+      <w:r>
+        <w:t>Integrates third-party APIs for insurance verification and payment processing (if applicable).</w:t>
+      </w:r>
+    </w:p>
+    <w:p>
+      <w:pPr>
+        <w:rPr>
+          <w:b/>
+          <w:bCs/>
+        </w:rPr>
+      </w:pPr>
+      <w:r>
+        <w:rPr>
+          <w:b/>
+          <w:bCs/>
+        </w:rPr>
+        <w:t>13. Security Measures:</w:t>
+      </w:r>
+    </w:p>
+    <w:p>
+      <w:r>
+        <w:t>Conducts regular security audits to identify and fix vulnerabilities.</w:t>
+      </w:r>
+    </w:p>
+    <w:p>
+      <w:r>
+        <w:t>Implements firewall protection and intrusion detection systems.</w:t>
+      </w:r>
+    </w:p>
+    <w:p>
+      <w:pPr>
+        <w:rPr>
+          <w:b/>
+          <w:bCs/>
+        </w:rPr>
+      </w:pPr>
+      <w:r>
+        <w:rPr>
+          <w:b/>
+          <w:bCs/>
+        </w:rPr>
+        <w:t>Ensures compliance with data protection laws (e.g., HIPAA) for patient data security.</w:t>
+      </w:r>
+    </w:p>
+    <w:p>
+      <w:pPr>
+        <w:rPr>
+          <w:b/>
+          <w:bCs/>
+        </w:rPr>
+      </w:pPr>
+      <w:r>
+        <w:rPr>
+          <w:b/>
+          <w:bCs/>
+        </w:rPr>
+        <w:t>14. Responsive Design:</w:t>
+      </w:r>
+    </w:p>
+    <w:p>
+      <w:r>
+        <w:t>Ensures the website layout is responsive, adapting seamlessly to various devices (desktops, tablets, smartphones) for optimal user experience.</w:t>
       </w:r>
     </w:p>
     <w:p/>

</xml_diff>